<commit_message>
Added comments to question 3
</commit_message>
<xml_diff>
--- a/IMY 310 P1 Project Plan Question 3 Janicke.docx
+++ b/IMY 310 P1 Project Plan Question 3 Janicke.docx
@@ -47,7 +47,29 @@
           <w:sz w:val="24"/>
           <w:szCs w:val="24"/>
         </w:rPr>
-        <w:t xml:space="preserve"> It is a very versatile app as the user base includes anyone from a tourist who travels to a different country every other month to a young adult who wants to see the world while au-paring abroad and it can even be used by older couples wanting to plan a vacation with their grandkids.</w:t>
+        <w:t xml:space="preserve"> It is a very versatile app as the user base includes anyone from a tourist who travels to a different country every other month to a young adult who wants to see the world while au-paring abroad and it can even be used by older couples wanting to plan a vacation with their </w:t>
+      </w:r>
+      <w:commentRangeStart w:id="0"/>
+      <w:r>
+        <w:rPr>
+          <w:sz w:val="24"/>
+          <w:szCs w:val="24"/>
+        </w:rPr>
+        <w:t>grandkids</w:t>
+      </w:r>
+      <w:commentRangeEnd w:id="0"/>
+      <w:r>
+        <w:rPr>
+          <w:rStyle w:val="CommentReference"/>
+        </w:rPr>
+        <w:commentReference w:id="0"/>
+      </w:r>
+      <w:r>
+        <w:rPr>
+          <w:sz w:val="24"/>
+          <w:szCs w:val="24"/>
+        </w:rPr>
+        <w:t>.</w:t>
       </w:r>
     </w:p>
     <w:p>
@@ -284,12 +306,27 @@
         </w:rPr>
         <w:t xml:space="preserve">see </w:t>
       </w:r>
-      <w:r>
-        <w:rPr>
-          <w:sz w:val="24"/>
-          <w:szCs w:val="24"/>
-        </w:rPr>
-        <w:t>places.</w:t>
+      <w:commentRangeStart w:id="1"/>
+      <w:r>
+        <w:rPr>
+          <w:sz w:val="24"/>
+          <w:szCs w:val="24"/>
+        </w:rPr>
+        <w:t>places</w:t>
+      </w:r>
+      <w:commentRangeEnd w:id="1"/>
+      <w:r>
+        <w:rPr>
+          <w:rStyle w:val="CommentReference"/>
+        </w:rPr>
+        <w:commentReference w:id="1"/>
+      </w:r>
+      <w:r>
+        <w:rPr>
+          <w:sz w:val="24"/>
+          <w:szCs w:val="24"/>
+        </w:rPr>
+        <w:t>.</w:t>
       </w:r>
     </w:p>
     <w:p>
@@ -384,14 +421,22 @@
           <w:sz w:val="24"/>
           <w:szCs w:val="24"/>
         </w:rPr>
-        <w:t xml:space="preserve">Parents will most likely depend on the app to provide contacts and medical information near their accommodation for easy access </w:t>
-      </w:r>
-      <w:r>
-        <w:rPr>
-          <w:sz w:val="24"/>
-          <w:szCs w:val="24"/>
-        </w:rPr>
-        <w:t>in case an emergency arises</w:t>
+        <w:t xml:space="preserve">Parents will most likely depend on the app to provide contacts and medical information near their accommodation for easy access in case an emergency </w:t>
+      </w:r>
+      <w:commentRangeStart w:id="2"/>
+      <w:r>
+        <w:rPr>
+          <w:sz w:val="24"/>
+          <w:szCs w:val="24"/>
+        </w:rPr>
+        <w:t>arises</w:t>
+      </w:r>
+      <w:commentRangeEnd w:id="2"/>
+      <w:r>
+        <w:rPr>
+          <w:rStyle w:val="CommentReference"/>
+        </w:rPr>
+        <w:commentReference w:id="2"/>
       </w:r>
       <w:r>
         <w:rPr>
@@ -488,23 +533,7 @@
           <w:szCs w:val="24"/>
         </w:rPr>
         <w:lastRenderedPageBreak/>
-        <w:t xml:space="preserve">These travellers will also be using the app for budget management which will help them track </w:t>
-      </w:r>
-      <w:proofErr w:type="gramStart"/>
-      <w:r>
-        <w:rPr>
-          <w:sz w:val="24"/>
-          <w:szCs w:val="24"/>
-        </w:rPr>
-        <w:t>all of</w:t>
-      </w:r>
-      <w:proofErr w:type="gramEnd"/>
-      <w:r>
-        <w:rPr>
-          <w:sz w:val="24"/>
-          <w:szCs w:val="24"/>
-        </w:rPr>
-        <w:t xml:space="preserve"> their expenses and enable them to see how much they still have left to spend.</w:t>
+        <w:t>These travellers will also be using the app for budget management which will help them track all of their expenses and enable them to see how much they still have left to spend.</w:t>
       </w:r>
     </w:p>
     <w:p>
@@ -524,7 +553,29 @@
           <w:sz w:val="24"/>
           <w:szCs w:val="24"/>
         </w:rPr>
-        <w:t>They will also use the app to locate reasonably priced restaurants and cafes.</w:t>
+        <w:t xml:space="preserve">They will also use the app to locate reasonably priced restaurants and </w:t>
+      </w:r>
+      <w:commentRangeStart w:id="3"/>
+      <w:r>
+        <w:rPr>
+          <w:sz w:val="24"/>
+          <w:szCs w:val="24"/>
+        </w:rPr>
+        <w:t>cafes</w:t>
+      </w:r>
+      <w:commentRangeEnd w:id="3"/>
+      <w:r>
+        <w:rPr>
+          <w:rStyle w:val="CommentReference"/>
+        </w:rPr>
+        <w:commentReference w:id="3"/>
+      </w:r>
+      <w:r>
+        <w:rPr>
+          <w:sz w:val="24"/>
+          <w:szCs w:val="24"/>
+        </w:rPr>
+        <w:t>.</w:t>
       </w:r>
     </w:p>
     <w:p>
@@ -543,6 +594,279 @@
     </w:sectPr>
   </w:body>
 </w:document>
+</file>
+
+<file path=word/comments.xml><?xml version="1.0" encoding="utf-8"?>
+<w:comments xmlns:wpc="http://schemas.microsoft.com/office/word/2010/wordprocessingCanvas" xmlns:cx="http://schemas.microsoft.com/office/drawing/2014/chartex" xmlns:cx1="http://schemas.microsoft.com/office/drawing/2015/9/8/chartex" xmlns:cx2="http://schemas.microsoft.com/office/drawing/2015/10/21/chartex" xmlns:cx3="http://schemas.microsoft.com/office/drawing/2016/5/9/chartex" xmlns:cx4="http://schemas.microsoft.com/office/drawing/2016/5/10/chartex" xmlns:cx5="http://schemas.microsoft.com/office/drawing/2016/5/11/chartex" xmlns:cx6="http://schemas.microsoft.com/office/drawing/2016/5/12/chartex" xmlns:cx7="http://schemas.microsoft.com/office/drawing/2016/5/13/chartex" xmlns:cx8="http://schemas.microsoft.com/office/drawing/2016/5/14/chartex" xmlns:mc="http://schemas.openxmlformats.org/markup-compatibility/2006" xmlns:aink="http://schemas.microsoft.com/office/drawing/2016/ink" xmlns:am3d="http://schemas.microsoft.com/office/drawing/2017/model3d" xmlns:o="urn:schemas-microsoft-com:office:office" xmlns:oel="http://schemas.microsoft.com/office/2019/extlst" xmlns:r="http://schemas.openxmlformats.org/officeDocument/2006/relationships" xmlns:m="http://schemas.openxmlformats.org/officeDocument/2006/math" xmlns:v="urn:schemas-microsoft-com:vml" xmlns:wp14="http://schemas.microsoft.com/office/word/2010/wordprocessingDrawing" xmlns:wp="http://schemas.openxmlformats.org/drawingml/2006/wordprocessingDrawing" xmlns:w10="urn:schemas-microsoft-com:office:word" xmlns:w="http://schemas.openxmlformats.org/wordprocessingml/2006/main" xmlns:w14="http://schemas.microsoft.com/office/word/2010/wordml" xmlns:w15="http://schemas.microsoft.com/office/word/2012/wordml" xmlns:w16cex="http://schemas.microsoft.com/office/word/2018/wordml/cex" xmlns:w16cid="http://schemas.microsoft.com/office/word/2016/wordml/cid" xmlns:w16="http://schemas.microsoft.com/office/word/2018/wordml" xmlns:w16sdtdh="http://schemas.microsoft.com/office/word/2020/wordml/sdtdatahash" xmlns:w16se="http://schemas.microsoft.com/office/word/2015/wordml/symex" xmlns:wpg="http://schemas.microsoft.com/office/word/2010/wordprocessingGroup" xmlns:wpi="http://schemas.microsoft.com/office/word/2010/wordprocessingInk" xmlns:wne="http://schemas.microsoft.com/office/word/2006/wordml" xmlns:wps="http://schemas.microsoft.com/office/word/2010/wordprocessingShape" mc:Ignorable="w14 w15 w16se w16cid w16 w16cex w16sdtdh wp14">
+  <w:comment w:id="0" w:author="Ms. T Engelbrecht" w:date="2024-03-05T12:36:00Z" w:initials="TE">
+    <w:p>
+      <w:r>
+        <w:rPr>
+          <w:rStyle w:val="CommentReference"/>
+        </w:rPr>
+        <w:annotationRef/>
+      </w:r>
+      <w:r>
+        <w:rPr>
+          <w:color w:val="000000"/>
+          <w:sz w:val="20"/>
+          <w:szCs w:val="20"/>
+        </w:rPr>
+        <w:t>Add a bit more info about the general user description: here are some ideas: Demographic Insights:</w:t>
+      </w:r>
+    </w:p>
+    <w:p/>
+    <w:p>
+      <w:r>
+        <w:rPr>
+          <w:color w:val="000000"/>
+          <w:sz w:val="20"/>
+          <w:szCs w:val="20"/>
+        </w:rPr>
+        <w:t>Provide a breakdown of the age groups, interests, and travel preferences within the general user base. This could include young professionals seeking adventure, families with young children, or retirees looking for relaxation.</w:t>
+      </w:r>
+    </w:p>
+    <w:p/>
+    <w:p>
+      <w:r>
+        <w:rPr>
+          <w:color w:val="000000"/>
+          <w:sz w:val="20"/>
+          <w:szCs w:val="20"/>
+        </w:rPr>
+        <w:t>Geographic Considerations:</w:t>
+      </w:r>
+    </w:p>
+    <w:p>
+      <w:r>
+        <w:rPr>
+          <w:color w:val="000000"/>
+          <w:sz w:val="20"/>
+          <w:szCs w:val="20"/>
+        </w:rPr>
+        <w:t>Highlight the app's flexibility in catering to users worldwide. Mention its adaptability to various travel styles, whether it's exploring bustling cities, relaxing on beaches, or immersing in cultural experiences in remote locations.</w:t>
+      </w:r>
+    </w:p>
+    <w:p/>
+    <w:p>
+      <w:r>
+        <w:rPr>
+          <w:color w:val="000000"/>
+          <w:sz w:val="20"/>
+          <w:szCs w:val="20"/>
+        </w:rPr>
+        <w:t>Technological Proficiency:</w:t>
+      </w:r>
+    </w:p>
+    <w:p>
+      <w:r>
+        <w:rPr>
+          <w:color w:val="000000"/>
+          <w:sz w:val="20"/>
+          <w:szCs w:val="20"/>
+        </w:rPr>
+        <w:t>Acknowledge the app's user-friendly interface, making it accessible to users with varying levels of technological proficiency. Consider mentioning features such as in-app tutorials or customer support to assist users as needed.</w:t>
+      </w:r>
+    </w:p>
+    <w:p/>
+    <w:p>
+      <w:r>
+        <w:rPr>
+          <w:color w:val="000000"/>
+          <w:sz w:val="20"/>
+          <w:szCs w:val="20"/>
+        </w:rPr>
+        <w:t>Personalization Features:</w:t>
+      </w:r>
+    </w:p>
+    <w:p>
+      <w:r>
+        <w:rPr>
+          <w:color w:val="000000"/>
+          <w:sz w:val="20"/>
+          <w:szCs w:val="20"/>
+        </w:rPr>
+        <w:t>Emphasize the app's ability to tailor recommendations based on individual preferences, such as preferred travel activities, dietary restrictions, or travel pace. This personalization ensures a unique and enjoyable experience for each user.</w:t>
+      </w:r>
+    </w:p>
+    <w:p/>
+    <w:p>
+      <w:r>
+        <w:rPr>
+          <w:color w:val="000000"/>
+          <w:sz w:val="20"/>
+          <w:szCs w:val="20"/>
+        </w:rPr>
+        <w:t>Integration with Social Media:</w:t>
+      </w:r>
+    </w:p>
+    <w:p>
+      <w:r>
+        <w:rPr>
+          <w:color w:val="000000"/>
+          <w:sz w:val="20"/>
+          <w:szCs w:val="20"/>
+        </w:rPr>
+        <w:t>Highlight any social media integration that allows users to share their travel plans, experiences, or seek recommendations from friends and family directly within the app. This fosters a sense of community among users.</w:t>
+      </w:r>
+    </w:p>
+    <w:p/>
+    <w:p>
+      <w:r>
+        <w:rPr>
+          <w:color w:val="000000"/>
+          <w:sz w:val="20"/>
+          <w:szCs w:val="20"/>
+        </w:rPr>
+        <w:t>Accessibility Features:</w:t>
+      </w:r>
+    </w:p>
+    <w:p>
+      <w:r>
+        <w:rPr>
+          <w:color w:val="000000"/>
+          <w:sz w:val="20"/>
+          <w:szCs w:val="20"/>
+        </w:rPr>
+        <w:t>Mention any accessibility features incorporated into the app, ensuring inclusivity for users with disabilities. This could include voice commands, screen reader compatibility, or features for users with mobility challenges.</w:t>
+      </w:r>
+    </w:p>
+    <w:p/>
+    <w:p>
+      <w:r>
+        <w:rPr>
+          <w:color w:val="000000"/>
+          <w:sz w:val="20"/>
+          <w:szCs w:val="20"/>
+        </w:rPr>
+        <w:t>Offline Functionality:</w:t>
+      </w:r>
+    </w:p>
+    <w:p>
+      <w:r>
+        <w:rPr>
+          <w:color w:val="000000"/>
+          <w:sz w:val="20"/>
+          <w:szCs w:val="20"/>
+        </w:rPr>
+        <w:t>If applicable, emphasize the app's ability to function offline, enabling users to access their travel plans, maps, and recommendations without an internet connection. This is especially beneficial for users traveling to areas with limited connectivity.</w:t>
+      </w:r>
+    </w:p>
+    <w:p/>
+    <w:p>
+      <w:r>
+        <w:rPr>
+          <w:color w:val="000000"/>
+          <w:sz w:val="20"/>
+          <w:szCs w:val="20"/>
+        </w:rPr>
+        <w:t>Integration with Other Apps/Services:</w:t>
+      </w:r>
+    </w:p>
+    <w:p>
+      <w:r>
+        <w:rPr>
+          <w:color w:val="000000"/>
+          <w:sz w:val="20"/>
+          <w:szCs w:val="20"/>
+        </w:rPr>
+        <w:t>Discuss any partnerships or integrations with other popular travel-related apps or services that enhance the overall travel planning experience. This could include airline booking platforms, accommodation services, or local transportation options.</w:t>
+      </w:r>
+    </w:p>
+    <w:p/>
+    <w:p>
+      <w:r>
+        <w:rPr>
+          <w:color w:val="000000"/>
+          <w:sz w:val="20"/>
+          <w:szCs w:val="20"/>
+        </w:rPr>
+        <w:t>This is a lot, maybe just use some of them.</w:t>
+      </w:r>
+    </w:p>
+  </w:comment>
+  <w:comment w:id="1" w:author="Ms. T Engelbrecht" w:date="2024-03-05T12:32:00Z" w:initials="TE">
+    <w:p>
+      <w:r>
+        <w:rPr>
+          <w:rStyle w:val="CommentReference"/>
+        </w:rPr>
+        <w:annotationRef/>
+      </w:r>
+      <w:r>
+        <w:rPr>
+          <w:color w:val="000000"/>
+          <w:sz w:val="20"/>
+          <w:szCs w:val="20"/>
+        </w:rPr>
+        <w:t>You've covered the essentials for tourists, but consider emphasizing the app's features that cater to cultural immersion, such as language translation tools, local event suggestions, or tips on interacting with locals for a more authentic experience.</w:t>
+      </w:r>
+    </w:p>
+  </w:comment>
+  <w:comment w:id="2" w:author="Ms. T Engelbrecht" w:date="2024-03-05T12:30:00Z" w:initials="TE">
+    <w:p>
+      <w:r>
+        <w:rPr>
+          <w:rStyle w:val="CommentReference"/>
+        </w:rPr>
+        <w:annotationRef/>
+      </w:r>
+      <w:r>
+        <w:rPr>
+          <w:color w:val="000000"/>
+          <w:sz w:val="20"/>
+          <w:szCs w:val="20"/>
+        </w:rPr>
+        <w:t>In addition to family-friendly activities, highlight features that ensure the safety and convenience of families, such as emergency contact integration, a family locator, or a checklist for essential items when traveling with children.</w:t>
+      </w:r>
+    </w:p>
+  </w:comment>
+  <w:comment w:id="3" w:author="Ms. T Engelbrecht" w:date="2024-03-05T12:31:00Z" w:initials="TE">
+    <w:p>
+      <w:r>
+        <w:rPr>
+          <w:rStyle w:val="CommentReference"/>
+        </w:rPr>
+        <w:annotationRef/>
+      </w:r>
+      <w:r>
+        <w:rPr>
+          <w:color w:val="000000"/>
+          <w:sz w:val="20"/>
+          <w:szCs w:val="20"/>
+        </w:rPr>
+        <w:t>While you've covered the basics, consider elaborating on how the app helps users find deals and discounts, potentially through partnerships with travel agencies or special promotions. Emphasize the app's role in providing real-time updates on budget spending to help users stay within their financial limits.</w:t>
+      </w:r>
+    </w:p>
+  </w:comment>
+</w:comments>
+</file>
+
+<file path=word/commentsExtended.xml><?xml version="1.0" encoding="utf-8"?>
+<w15:commentsEx xmlns:wpc="http://schemas.microsoft.com/office/word/2010/wordprocessingCanvas" xmlns:cx="http://schemas.microsoft.com/office/drawing/2014/chartex" xmlns:cx1="http://schemas.microsoft.com/office/drawing/2015/9/8/chartex" xmlns:cx2="http://schemas.microsoft.com/office/drawing/2015/10/21/chartex" xmlns:cx3="http://schemas.microsoft.com/office/drawing/2016/5/9/chartex" xmlns:cx4="http://schemas.microsoft.com/office/drawing/2016/5/10/chartex" xmlns:cx5="http://schemas.microsoft.com/office/drawing/2016/5/11/chartex" xmlns:cx6="http://schemas.microsoft.com/office/drawing/2016/5/12/chartex" xmlns:cx7="http://schemas.microsoft.com/office/drawing/2016/5/13/chartex" xmlns:cx8="http://schemas.microsoft.com/office/drawing/2016/5/14/chartex" xmlns:mc="http://schemas.openxmlformats.org/markup-compatibility/2006" xmlns:aink="http://schemas.microsoft.com/office/drawing/2016/ink" xmlns:am3d="http://schemas.microsoft.com/office/drawing/2017/model3d" xmlns:o="urn:schemas-microsoft-com:office:office" xmlns:oel="http://schemas.microsoft.com/office/2019/extlst" xmlns:r="http://schemas.openxmlformats.org/officeDocument/2006/relationships" xmlns:m="http://schemas.openxmlformats.org/officeDocument/2006/math" xmlns:v="urn:schemas-microsoft-com:vml" xmlns:wp14="http://schemas.microsoft.com/office/word/2010/wordprocessingDrawing" xmlns:wp="http://schemas.openxmlformats.org/drawingml/2006/wordprocessingDrawing" xmlns:w10="urn:schemas-microsoft-com:office:word" xmlns:w="http://schemas.openxmlformats.org/wordprocessingml/2006/main" xmlns:w14="http://schemas.microsoft.com/office/word/2010/wordml" xmlns:w15="http://schemas.microsoft.com/office/word/2012/wordml" xmlns:w16cex="http://schemas.microsoft.com/office/word/2018/wordml/cex" xmlns:w16cid="http://schemas.microsoft.com/office/word/2016/wordml/cid" xmlns:w16="http://schemas.microsoft.com/office/word/2018/wordml" xmlns:w16sdtdh="http://schemas.microsoft.com/office/word/2020/wordml/sdtdatahash" xmlns:w16se="http://schemas.microsoft.com/office/word/2015/wordml/symex" xmlns:wpg="http://schemas.microsoft.com/office/word/2010/wordprocessingGroup" xmlns:wpi="http://schemas.microsoft.com/office/word/2010/wordprocessingInk" xmlns:wne="http://schemas.microsoft.com/office/word/2006/wordml" xmlns:wps="http://schemas.microsoft.com/office/word/2010/wordprocessingShape" mc:Ignorable="w14 w15 w16se w16cid w16 w16cex w16sdtdh wp14">
+  <w15:commentEx w15:paraId="70B28A20" w15:done="0"/>
+  <w15:commentEx w15:paraId="51145D63" w15:done="0"/>
+  <w15:commentEx w15:paraId="4A7EB21F" w15:done="0"/>
+  <w15:commentEx w15:paraId="7F594173" w15:done="0"/>
+</w15:commentsEx>
+</file>
+
+<file path=word/commentsExtensible.xml><?xml version="1.0" encoding="utf-8"?>
+<w16cex:commentsExtensible xmlns:wpc="http://schemas.microsoft.com/office/word/2010/wordprocessingCanvas" xmlns:cx="http://schemas.microsoft.com/office/drawing/2014/chartex" xmlns:cx1="http://schemas.microsoft.com/office/drawing/2015/9/8/chartex" xmlns:cx2="http://schemas.microsoft.com/office/drawing/2015/10/21/chartex" xmlns:cx3="http://schemas.microsoft.com/office/drawing/2016/5/9/chartex" xmlns:cx4="http://schemas.microsoft.com/office/drawing/2016/5/10/chartex" xmlns:cx5="http://schemas.microsoft.com/office/drawing/2016/5/11/chartex" xmlns:cx6="http://schemas.microsoft.com/office/drawing/2016/5/12/chartex" xmlns:cx7="http://schemas.microsoft.com/office/drawing/2016/5/13/chartex" xmlns:cx8="http://schemas.microsoft.com/office/drawing/2016/5/14/chartex" xmlns:cr="http://schemas.microsoft.com/office/comments/2020/reactions" xmlns:mc="http://schemas.openxmlformats.org/markup-compatibility/2006" xmlns:aink="http://schemas.microsoft.com/office/drawing/2016/ink" xmlns:am3d="http://schemas.microsoft.com/office/drawing/2017/model3d" xmlns:o="urn:schemas-microsoft-com:office:office" xmlns:oel="http://schemas.microsoft.com/office/2019/extlst" xmlns:r="http://schemas.openxmlformats.org/officeDocument/2006/relationships" xmlns:m="http://schemas.openxmlformats.org/officeDocument/2006/math" xmlns:v="urn:schemas-microsoft-com:vml" xmlns:wp14="http://schemas.microsoft.com/office/word/2010/wordprocessingDrawing" xmlns:wp="http://schemas.openxmlformats.org/drawingml/2006/wordprocessingDrawing" xmlns:w10="urn:schemas-microsoft-com:office:word" xmlns:w="http://schemas.openxmlformats.org/wordprocessingml/2006/main" xmlns:w14="http://schemas.microsoft.com/office/word/2010/wordml" xmlns:w15="http://schemas.microsoft.com/office/word/2012/wordml" xmlns:w16cex="http://schemas.microsoft.com/office/word/2018/wordml/cex" xmlns:w16cid="http://schemas.microsoft.com/office/word/2016/wordml/cid" xmlns:w16="http://schemas.microsoft.com/office/word/2018/wordml" xmlns:w16sdtdh="http://schemas.microsoft.com/office/word/2020/wordml/sdtdatahash" xmlns:w16se="http://schemas.microsoft.com/office/word/2015/wordml/symex" xmlns:wpg="http://schemas.microsoft.com/office/word/2010/wordprocessingGroup" xmlns:wpi="http://schemas.microsoft.com/office/word/2010/wordprocessingInk" xmlns:wne="http://schemas.microsoft.com/office/word/2006/wordml" xmlns:wps="http://schemas.microsoft.com/office/word/2010/wordprocessingShape" mc:Ignorable="w14 w15 w16se w16cid w16 w16cex w16sdtdh cr wp14">
+  <w16cex:commentExtensible w16cex:durableId="005C44F2" w16cex:dateUtc="2024-03-05T10:36:00Z"/>
+  <w16cex:commentExtensible w16cex:durableId="2680963A" w16cex:dateUtc="2024-03-05T10:32:00Z"/>
+  <w16cex:commentExtensible w16cex:durableId="2E2435AA" w16cex:dateUtc="2024-03-05T10:30:00Z"/>
+  <w16cex:commentExtensible w16cex:durableId="7EDF46A8" w16cex:dateUtc="2024-03-05T10:31:00Z"/>
+</w16cex:commentsExtensible>
+</file>
+
+<file path=word/commentsIds.xml><?xml version="1.0" encoding="utf-8"?>
+<w16cid:commentsIds xmlns:wpc="http://schemas.microsoft.com/office/word/2010/wordprocessingCanvas" xmlns:cx="http://schemas.microsoft.com/office/drawing/2014/chartex" xmlns:cx1="http://schemas.microsoft.com/office/drawing/2015/9/8/chartex" xmlns:cx2="http://schemas.microsoft.com/office/drawing/2015/10/21/chartex" xmlns:cx3="http://schemas.microsoft.com/office/drawing/2016/5/9/chartex" xmlns:cx4="http://schemas.microsoft.com/office/drawing/2016/5/10/chartex" xmlns:cx5="http://schemas.microsoft.com/office/drawing/2016/5/11/chartex" xmlns:cx6="http://schemas.microsoft.com/office/drawing/2016/5/12/chartex" xmlns:cx7="http://schemas.microsoft.com/office/drawing/2016/5/13/chartex" xmlns:cx8="http://schemas.microsoft.com/office/drawing/2016/5/14/chartex" xmlns:mc="http://schemas.openxmlformats.org/markup-compatibility/2006" xmlns:aink="http://schemas.microsoft.com/office/drawing/2016/ink" xmlns:am3d="http://schemas.microsoft.com/office/drawing/2017/model3d" xmlns:o="urn:schemas-microsoft-com:office:office" xmlns:oel="http://schemas.microsoft.com/office/2019/extlst" xmlns:r="http://schemas.openxmlformats.org/officeDocument/2006/relationships" xmlns:m="http://schemas.openxmlformats.org/officeDocument/2006/math" xmlns:v="urn:schemas-microsoft-com:vml" xmlns:wp14="http://schemas.microsoft.com/office/word/2010/wordprocessingDrawing" xmlns:wp="http://schemas.openxmlformats.org/drawingml/2006/wordprocessingDrawing" xmlns:w10="urn:schemas-microsoft-com:office:word" xmlns:w="http://schemas.openxmlformats.org/wordprocessingml/2006/main" xmlns:w14="http://schemas.microsoft.com/office/word/2010/wordml" xmlns:w15="http://schemas.microsoft.com/office/word/2012/wordml" xmlns:w16cex="http://schemas.microsoft.com/office/word/2018/wordml/cex" xmlns:w16cid="http://schemas.microsoft.com/office/word/2016/wordml/cid" xmlns:w16="http://schemas.microsoft.com/office/word/2018/wordml" xmlns:w16sdtdh="http://schemas.microsoft.com/office/word/2020/wordml/sdtdatahash" xmlns:w16se="http://schemas.microsoft.com/office/word/2015/wordml/symex" xmlns:wpg="http://schemas.microsoft.com/office/word/2010/wordprocessingGroup" xmlns:wpi="http://schemas.microsoft.com/office/word/2010/wordprocessingInk" xmlns:wne="http://schemas.microsoft.com/office/word/2006/wordml" xmlns:wps="http://schemas.microsoft.com/office/word/2010/wordprocessingShape" mc:Ignorable="w14 w15 w16se w16cid w16 w16cex w16sdtdh wp14">
+  <w16cid:commentId w16cid:paraId="70B28A20" w16cid:durableId="005C44F2"/>
+  <w16cid:commentId w16cid:paraId="51145D63" w16cid:durableId="2680963A"/>
+  <w16cid:commentId w16cid:paraId="4A7EB21F" w16cid:durableId="2E2435AA"/>
+  <w16cid:commentId w16cid:paraId="7F594173" w16cid:durableId="7EDF46A8"/>
+</w16cid:commentsIds>
 </file>
 
 <file path=word/numbering.xml><?xml version="1.0" encoding="utf-8"?>
@@ -664,6 +988,14 @@
     <w:abstractNumId w:val="0"/>
   </w:num>
 </w:numbering>
+</file>
+
+<file path=word/people.xml><?xml version="1.0" encoding="utf-8"?>
+<w15:people xmlns:wpc="http://schemas.microsoft.com/office/word/2010/wordprocessingCanvas" xmlns:cx="http://schemas.microsoft.com/office/drawing/2014/chartex" xmlns:cx1="http://schemas.microsoft.com/office/drawing/2015/9/8/chartex" xmlns:cx2="http://schemas.microsoft.com/office/drawing/2015/10/21/chartex" xmlns:cx3="http://schemas.microsoft.com/office/drawing/2016/5/9/chartex" xmlns:cx4="http://schemas.microsoft.com/office/drawing/2016/5/10/chartex" xmlns:cx5="http://schemas.microsoft.com/office/drawing/2016/5/11/chartex" xmlns:cx6="http://schemas.microsoft.com/office/drawing/2016/5/12/chartex" xmlns:cx7="http://schemas.microsoft.com/office/drawing/2016/5/13/chartex" xmlns:cx8="http://schemas.microsoft.com/office/drawing/2016/5/14/chartex" xmlns:mc="http://schemas.openxmlformats.org/markup-compatibility/2006" xmlns:aink="http://schemas.microsoft.com/office/drawing/2016/ink" xmlns:am3d="http://schemas.microsoft.com/office/drawing/2017/model3d" xmlns:o="urn:schemas-microsoft-com:office:office" xmlns:oel="http://schemas.microsoft.com/office/2019/extlst" xmlns:r="http://schemas.openxmlformats.org/officeDocument/2006/relationships" xmlns:m="http://schemas.openxmlformats.org/officeDocument/2006/math" xmlns:v="urn:schemas-microsoft-com:vml" xmlns:wp14="http://schemas.microsoft.com/office/word/2010/wordprocessingDrawing" xmlns:wp="http://schemas.openxmlformats.org/drawingml/2006/wordprocessingDrawing" xmlns:w10="urn:schemas-microsoft-com:office:word" xmlns:w="http://schemas.openxmlformats.org/wordprocessingml/2006/main" xmlns:w14="http://schemas.microsoft.com/office/word/2010/wordml" xmlns:w15="http://schemas.microsoft.com/office/word/2012/wordml" xmlns:w16cex="http://schemas.microsoft.com/office/word/2018/wordml/cex" xmlns:w16cid="http://schemas.microsoft.com/office/word/2016/wordml/cid" xmlns:w16="http://schemas.microsoft.com/office/word/2018/wordml" xmlns:w16sdtdh="http://schemas.microsoft.com/office/word/2020/wordml/sdtdatahash" xmlns:w16se="http://schemas.microsoft.com/office/word/2015/wordml/symex" xmlns:wpg="http://schemas.microsoft.com/office/word/2010/wordprocessingGroup" xmlns:wpi="http://schemas.microsoft.com/office/word/2010/wordprocessingInk" xmlns:wne="http://schemas.microsoft.com/office/word/2006/wordml" xmlns:wps="http://schemas.microsoft.com/office/word/2010/wordprocessingShape" mc:Ignorable="w14 w15 w16se w16cid w16 w16cex w16sdtdh wp14">
+  <w15:person w15:author="Ms. T Engelbrecht">
+    <w15:presenceInfo w15:providerId="AD" w15:userId="S::u22633601@up.ac.za::41b55b74-1c54-4237-93cf-8c5440786d0a"/>
+  </w15:person>
+</w15:people>
 </file>
 
 <file path=word/styles.xml><?xml version="1.0" encoding="utf-8"?>
@@ -1105,6 +1437,74 @@
       <w:contextualSpacing/>
     </w:pPr>
   </w:style>
+  <w:style w:type="character" w:styleId="CommentReference">
+    <w:name w:val="annotation reference"/>
+    <w:basedOn w:val="DefaultParagraphFont"/>
+    <w:uiPriority w:val="99"/>
+    <w:semiHidden/>
+    <w:unhideWhenUsed/>
+    <w:rsid w:val="00C45708"/>
+    <w:rPr>
+      <w:sz w:val="16"/>
+      <w:szCs w:val="16"/>
+    </w:rPr>
+  </w:style>
+  <w:style w:type="paragraph" w:styleId="CommentText">
+    <w:name w:val="annotation text"/>
+    <w:basedOn w:val="Normal"/>
+    <w:link w:val="CommentTextChar"/>
+    <w:uiPriority w:val="99"/>
+    <w:semiHidden/>
+    <w:unhideWhenUsed/>
+    <w:rsid w:val="00C45708"/>
+    <w:pPr>
+      <w:spacing w:line="240" w:lineRule="auto"/>
+    </w:pPr>
+    <w:rPr>
+      <w:sz w:val="20"/>
+      <w:szCs w:val="20"/>
+    </w:rPr>
+  </w:style>
+  <w:style w:type="character" w:customStyle="1" w:styleId="CommentTextChar">
+    <w:name w:val="Comment Text Char"/>
+    <w:basedOn w:val="DefaultParagraphFont"/>
+    <w:link w:val="CommentText"/>
+    <w:uiPriority w:val="99"/>
+    <w:semiHidden/>
+    <w:rsid w:val="00C45708"/>
+    <w:rPr>
+      <w:sz w:val="20"/>
+      <w:szCs w:val="20"/>
+    </w:rPr>
+  </w:style>
+  <w:style w:type="paragraph" w:styleId="CommentSubject">
+    <w:name w:val="annotation subject"/>
+    <w:basedOn w:val="CommentText"/>
+    <w:next w:val="CommentText"/>
+    <w:link w:val="CommentSubjectChar"/>
+    <w:uiPriority w:val="99"/>
+    <w:semiHidden/>
+    <w:unhideWhenUsed/>
+    <w:rsid w:val="00C45708"/>
+    <w:rPr>
+      <w:b/>
+      <w:bCs/>
+    </w:rPr>
+  </w:style>
+  <w:style w:type="character" w:customStyle="1" w:styleId="CommentSubjectChar">
+    <w:name w:val="Comment Subject Char"/>
+    <w:basedOn w:val="CommentTextChar"/>
+    <w:link w:val="CommentSubject"/>
+    <w:uiPriority w:val="99"/>
+    <w:semiHidden/>
+    <w:rsid w:val="00C45708"/>
+    <w:rPr>
+      <w:b/>
+      <w:bCs/>
+      <w:sz w:val="20"/>
+      <w:szCs w:val="20"/>
+    </w:rPr>
+  </w:style>
 </w:styles>
 </file>
 
@@ -1401,4 +1801,16 @@
     </a:ext>
   </a:extLst>
 </a:theme>
+</file>
+
+<file path=customXml/item1.xml><?xml version="1.0" encoding="utf-8"?>
+<b:Sources xmlns:b="http://schemas.openxmlformats.org/officeDocument/2006/bibliography" xmlns="http://schemas.openxmlformats.org/officeDocument/2006/bibliography" SelectedStyle="/APASixthEditionOfficeOnline.xsl" StyleName="APA" Version="6"/>
+</file>
+
+<file path=customXml/itemProps1.xml><?xml version="1.0" encoding="utf-8"?>
+<ds:datastoreItem xmlns:ds="http://schemas.openxmlformats.org/officeDocument/2006/customXml" ds:itemID="{3BDD33C5-30B0-C044-AB10-04A6A623008F}">
+  <ds:schemaRefs>
+    <ds:schemaRef ds:uri="http://schemas.openxmlformats.org/officeDocument/2006/bibliography"/>
+  </ds:schemaRefs>
+</ds:datastoreItem>
 </file>
</xml_diff>